<commit_message>
Adcionando wireframe no arquivo word
</commit_message>
<xml_diff>
--- a/Analise e Arquitetura.docx
+++ b/Analise e Arquitetura.docx
@@ -476,7 +476,7 @@
           <w:noProof/>
         </w:rPr>
         <w:drawing>
-          <wp:inline distT="0" distB="0" distL="0" distR="0" wp14:anchorId="3FEE5735" wp14:editId="3F5C0B65">
+          <wp:inline distT="0" distB="0" distL="0" distR="0" wp14:anchorId="3FEE5735" wp14:editId="33BFAF21">
             <wp:extent cx="4048125" cy="2260202"/>
             <wp:effectExtent l="0" t="0" r="0" b="6985"/>
             <wp:docPr id="1" name="Imagem 1" descr="Nós no Chile - Dicas e roteiros de viagem para o Chile, promoções e  descontos em passagens aéreas para o Chile"/>
@@ -584,7 +584,7 @@
           <w:noProof/>
         </w:rPr>
         <w:drawing>
-          <wp:inline distT="0" distB="0" distL="0" distR="0" wp14:anchorId="4AF754D5" wp14:editId="0DF65D0A">
+          <wp:inline distT="0" distB="0" distL="0" distR="0" wp14:anchorId="4AF754D5" wp14:editId="5BF07B86">
             <wp:extent cx="4133850" cy="2756526"/>
             <wp:effectExtent l="0" t="0" r="0" b="6350"/>
             <wp:docPr id="3" name="Imagem 3" descr="Chile em 2024: documentos, requisitos e passo a passo para entrada no país"/>
@@ -804,6 +804,107 @@
                     <a:ln>
                       <a:noFill/>
                     </a:ln>
+                  </pic:spPr>
+                </pic:pic>
+              </a:graphicData>
+            </a:graphic>
+          </wp:inline>
+        </w:drawing>
+      </w:r>
+    </w:p>
+    <w:p>
+      <w:r>
+        <w:br w:type="page"/>
+      </w:r>
+    </w:p>
+    <w:p>
+      <w:pPr>
+        <w:jc w:val="center"/>
+        <w:rPr>
+          <w:rFonts w:ascii="Arial" w:hAnsi="Arial" w:cs="Arial"/>
+          <w:sz w:val="24"/>
+          <w:szCs w:val="24"/>
+        </w:rPr>
+      </w:pPr>
+    </w:p>
+    <w:p>
+      <w:pPr>
+        <w:jc w:val="center"/>
+        <w:rPr>
+          <w:rFonts w:ascii="Arial" w:hAnsi="Arial" w:cs="Arial"/>
+          <w:b/>
+          <w:bCs/>
+          <w:sz w:val="24"/>
+          <w:szCs w:val="24"/>
+        </w:rPr>
+      </w:pPr>
+      <w:proofErr w:type="spellStart"/>
+      <w:r>
+        <w:rPr>
+          <w:rFonts w:ascii="Arial" w:hAnsi="Arial" w:cs="Arial"/>
+          <w:b/>
+          <w:bCs/>
+          <w:sz w:val="24"/>
+          <w:szCs w:val="24"/>
+        </w:rPr>
+        <w:t>Wireframe</w:t>
+      </w:r>
+      <w:proofErr w:type="spellEnd"/>
+      <w:r>
+        <w:rPr>
+          <w:rFonts w:ascii="Arial" w:hAnsi="Arial" w:cs="Arial"/>
+          <w:b/>
+          <w:bCs/>
+          <w:sz w:val="24"/>
+          <w:szCs w:val="24"/>
+        </w:rPr>
+        <w:t xml:space="preserve"> – primeiro escopo</w:t>
+      </w:r>
+    </w:p>
+    <w:p>
+      <w:pPr>
+        <w:jc w:val="center"/>
+        <w:rPr>
+          <w:rFonts w:ascii="Arial" w:hAnsi="Arial" w:cs="Arial"/>
+          <w:sz w:val="24"/>
+          <w:szCs w:val="24"/>
+        </w:rPr>
+      </w:pPr>
+      <w:r>
+        <w:rPr>
+          <w:rFonts w:ascii="Arial" w:hAnsi="Arial" w:cs="Arial"/>
+          <w:sz w:val="24"/>
+          <w:szCs w:val="24"/>
+        </w:rPr>
+        <w:drawing>
+          <wp:inline distT="0" distB="0" distL="0" distR="0" wp14:anchorId="5A82CE93" wp14:editId="3DEA73CB">
+            <wp:extent cx="5400040" cy="4257040"/>
+            <wp:effectExtent l="0" t="0" r="0" b="0"/>
+            <wp:docPr id="2112621013" name="Imagem 1" descr="Interface gráfica do usuário&#10;&#10;Descrição gerada automaticamente com confiança média"/>
+            <wp:cNvGraphicFramePr>
+              <a:graphicFrameLocks xmlns:a="http://schemas.openxmlformats.org/drawingml/2006/main" noChangeAspect="1"/>
+            </wp:cNvGraphicFramePr>
+            <a:graphic xmlns:a="http://schemas.openxmlformats.org/drawingml/2006/main">
+              <a:graphicData uri="http://schemas.openxmlformats.org/drawingml/2006/picture">
+                <pic:pic xmlns:pic="http://schemas.openxmlformats.org/drawingml/2006/picture">
+                  <pic:nvPicPr>
+                    <pic:cNvPr id="2112621013" name="Imagem 1" descr="Interface gráfica do usuário&#10;&#10;Descrição gerada automaticamente com confiança média"/>
+                    <pic:cNvPicPr/>
+                  </pic:nvPicPr>
+                  <pic:blipFill>
+                    <a:blip r:embed="rId13"/>
+                    <a:stretch>
+                      <a:fillRect/>
+                    </a:stretch>
+                  </pic:blipFill>
+                  <pic:spPr>
+                    <a:xfrm>
+                      <a:off x="0" y="0"/>
+                      <a:ext cx="5400040" cy="4257040"/>
+                    </a:xfrm>
+                    <a:prstGeom prst="rect">
+                      <a:avLst/>
+                    </a:prstGeom>
                   </pic:spPr>
                 </pic:pic>
               </a:graphicData>

</xml_diff>